<commit_message>
permissions, admin pages file searcher/cacher
</commit_message>
<xml_diff>
--- a/resources/templates/support-form/Дніпро.docx
+++ b/resources/templates/support-form/Дніпро.docx
@@ -45,8 +45,8 @@
     <w:tbl>
       <w:tblPr>
         <w:tblStyle w:val="TableGrid"/>
-        <w:tblW w:w="10980" w:type="dxa"/>
-        <w:tblInd w:w="-1355" w:type="dxa"/>
+        <w:tblW w:w="26275" w:type="dxa"/>
+        <w:tblInd w:w="-1530" w:type="dxa"/>
         <w:tblBorders>
           <w:top w:val="none" w:sz="0" w:space="0" w:color="auto"/>
           <w:left w:val="none" w:sz="0" w:space="0" w:color="auto"/>
@@ -58,13 +58,19 @@
         <w:tblLook w:val="04A0" w:firstRow="1" w:lastRow="0" w:firstColumn="1" w:lastColumn="0" w:noHBand="0" w:noVBand="1"/>
       </w:tblPr>
       <w:tblGrid>
-        <w:gridCol w:w="5940"/>
+        <w:gridCol w:w="6300"/>
+        <w:gridCol w:w="4855"/>
+        <w:gridCol w:w="5040"/>
+        <w:gridCol w:w="5040"/>
         <w:gridCol w:w="5040"/>
       </w:tblGrid>
       <w:tr>
+        <w:trPr>
+          <w:trHeight w:val="61"/>
+        </w:trPr>
         <w:tc>
           <w:tcPr>
-            <w:tcW w:w="5940" w:type="dxa"/>
+            <w:tcW w:w="6300" w:type="dxa"/>
           </w:tcPr>
           <w:p>
             <w:pPr>
@@ -72,27 +78,45 @@
                 <w:tab w:val="left" w:pos="5387"/>
               </w:tabs>
               <w:spacing w:line="240" w:lineRule="auto"/>
-              <w:ind w:left="1593" w:right="-2" w:hanging="357"/>
+              <w:ind w:left="459" w:right="-2" w:hanging="357"/>
               <w:contextualSpacing/>
               <w:rPr>
-                <w:rFonts w:ascii="Times New Roman" w:eastAsia="Times New Roman" w:hAnsi="Times New Roman"/>
-                <w:b/>
+                <w:rFonts w:ascii="Times New Roman" w:eastAsia="Times New Roman" w:hAnsi="Times New Roman" w:cs="Times New Roman"/>
+                <w:b/>
+                <w:lang w:eastAsia="ru-RU"/>
+              </w:rPr>
+            </w:pPr>
+            <w:r>
+              <w:rPr>
+                <w:rFonts w:ascii="Times New Roman" w:hAnsi="Times New Roman"/>
+                <w:b/>
+                <w:bCs/>
                 <w:noProof/>
-                <w:lang w:val="en-GB" w:eastAsia="ru-RU"/>
-              </w:rPr>
-            </w:pPr>
-            <w:r>
-              <w:rPr>
-                <w:rFonts w:ascii="Times New Roman" w:eastAsia="Times New Roman" w:hAnsi="Times New Roman"/>
-                <w:b/>
-                <w:noProof/>
-                <w:lang w:val="en-GB"/>
+                <w:color w:val="000000" w:themeColor="text1"/>
+                <w:sz w:val="20"/>
+                <w:lang w:val="en-US"/>
               </w:rPr>
               <w:drawing>
-                <wp:inline distT="0" distB="0" distL="0" distR="0" wp14:anchorId="2C98C13D" wp14:editId="7B3A04F8">
-                  <wp:extent cx="390525" cy="504825"/>
-                  <wp:effectExtent l="0" t="0" r="9525" b="9525"/>
-                  <wp:docPr id="845563024" name="Рисунок 42"/>
+                <wp:anchor distT="0" distB="0" distL="114300" distR="114300" simplePos="0" relativeHeight="251663360" behindDoc="1" locked="0" layoutInCell="1" allowOverlap="1" wp14:anchorId="45C2F13F" wp14:editId="62ADCC69">
+                  <wp:simplePos x="0" y="0"/>
+                  <wp:positionH relativeFrom="column">
+                    <wp:posOffset>2121535</wp:posOffset>
+                  </wp:positionH>
+                  <wp:positionV relativeFrom="paragraph">
+                    <wp:posOffset>136525</wp:posOffset>
+                  </wp:positionV>
+                  <wp:extent cx="393700" cy="546100"/>
+                  <wp:effectExtent l="0" t="0" r="6350" b="6350"/>
+                  <wp:wrapTight wrapText="bothSides">
+                    <wp:wrapPolygon edited="0">
+                      <wp:start x="0" y="0"/>
+                      <wp:lineTo x="0" y="21098"/>
+                      <wp:lineTo x="20903" y="21098"/>
+                      <wp:lineTo x="20903" y="0"/>
+                      <wp:lineTo x="0" y="0"/>
+                    </wp:wrapPolygon>
+                  </wp:wrapTight>
+                  <wp:docPr id="6" name="Рисунок 6" descr="трезуб%20чб"/>
                   <wp:cNvGraphicFramePr>
                     <a:graphicFrameLocks xmlns:a="http://schemas.openxmlformats.org/drawingml/2006/main" noChangeAspect="1"/>
                   </wp:cNvGraphicFramePr>
@@ -100,13 +124,14 @@
                     <a:graphicData uri="http://schemas.openxmlformats.org/drawingml/2006/picture">
                       <pic:pic xmlns:pic="http://schemas.openxmlformats.org/drawingml/2006/picture">
                         <pic:nvPicPr>
-                          <pic:cNvPr id="0" name="Рисунок 40"/>
+                          <pic:cNvPr id="0" name="Рисунок 1" descr="трезуб%20чб"/>
                           <pic:cNvPicPr>
                             <a:picLocks noChangeAspect="1" noChangeArrowheads="1"/>
                           </pic:cNvPicPr>
                         </pic:nvPicPr>
                         <pic:blipFill>
                           <a:blip r:embed="rId8">
+                            <a:lum contrast="12000"/>
                             <a:extLst>
                               <a:ext uri="{28A0092B-C50C-407E-A947-70E740481C1C}">
                                 <a14:useLocalDpi xmlns:a14="http://schemas.microsoft.com/office/drawing/2010/main" val="0"/>
@@ -121,7 +146,7 @@
                         <pic:spPr bwMode="auto">
                           <a:xfrm>
                             <a:off x="0" y="0"/>
-                            <a:ext cx="390525" cy="504825"/>
+                            <a:ext cx="393700" cy="546100"/>
                           </a:xfrm>
                           <a:prstGeom prst="rect">
                             <a:avLst/>
@@ -134,7 +159,7 @@
                       </pic:pic>
                     </a:graphicData>
                   </a:graphic>
-                </wp:inline>
+                </wp:anchor>
               </w:drawing>
             </w:r>
           </w:p>
@@ -147,23 +172,11 @@
               <w:ind w:left="1593" w:right="-2" w:hanging="357"/>
               <w:contextualSpacing/>
               <w:rPr>
-                <w:rFonts w:ascii="Times New Roman" w:eastAsia="Batang" w:hAnsi="Times New Roman"/>
-                <w:b/>
-                <w:bCs/>
-                <w:noProof/>
-                <w:lang w:val="en-GB" w:eastAsia="ru-RU"/>
+                <w:rFonts w:ascii="Times New Roman" w:eastAsia="Times New Roman" w:hAnsi="Times New Roman" w:cs="Times New Roman"/>
+                <w:b/>
+                <w:lang w:eastAsia="ru-RU"/>
               </w:rPr>
             </w:pPr>
-            <w:r>
-              <w:rPr>
-                <w:rFonts w:ascii="Times New Roman" w:eastAsia="Batang" w:hAnsi="Times New Roman"/>
-                <w:b/>
-                <w:bCs/>
-                <w:noProof/>
-                <w:lang w:val="en-GB" w:eastAsia="ru-RU"/>
-              </w:rPr>
-              <w:t>МІНІСТЕРСТВО ОБОРОНИ</w:t>
-            </w:r>
           </w:p>
           <w:p>
             <w:pPr>
@@ -174,23 +187,12 @@
               <w:ind w:left="1593" w:right="-2" w:hanging="357"/>
               <w:contextualSpacing/>
               <w:rPr>
-                <w:rFonts w:ascii="Times New Roman" w:eastAsia="Batang" w:hAnsi="Times New Roman"/>
+                <w:rFonts w:ascii="Times New Roman" w:eastAsia="Batang" w:hAnsi="Times New Roman" w:cs="Times New Roman"/>
                 <w:b/>
                 <w:bCs/>
-                <w:noProof/>
-                <w:lang w:val="en-GB" w:eastAsia="ru-RU"/>
+                <w:lang w:eastAsia="ru-RU"/>
               </w:rPr>
             </w:pPr>
-            <w:r>
-              <w:rPr>
-                <w:rFonts w:ascii="Times New Roman" w:eastAsia="Batang" w:hAnsi="Times New Roman"/>
-                <w:b/>
-                <w:bCs/>
-                <w:noProof/>
-                <w:lang w:val="en-GB" w:eastAsia="ru-RU"/>
-              </w:rPr>
-              <w:t>УКРАЇНИ</w:t>
-            </w:r>
           </w:p>
           <w:p>
             <w:pPr>
@@ -201,23 +203,12 @@
               <w:ind w:left="1593" w:right="-2" w:hanging="357"/>
               <w:contextualSpacing/>
               <w:rPr>
-                <w:rFonts w:ascii="Times New Roman" w:eastAsia="Batang" w:hAnsi="Times New Roman"/>
+                <w:rFonts w:ascii="Times New Roman" w:eastAsia="Batang" w:hAnsi="Times New Roman" w:cs="Times New Roman"/>
                 <w:b/>
                 <w:bCs/>
-                <w:noProof/>
-                <w:lang w:val="en-GB" w:eastAsia="ru-RU"/>
+                <w:lang w:eastAsia="ru-RU"/>
               </w:rPr>
             </w:pPr>
-            <w:r>
-              <w:rPr>
-                <w:rFonts w:ascii="Times New Roman" w:eastAsia="Batang" w:hAnsi="Times New Roman"/>
-                <w:b/>
-                <w:bCs/>
-                <w:noProof/>
-                <w:lang w:val="en-GB" w:eastAsia="ru-RU"/>
-              </w:rPr>
-              <w:t>ЗБРОЙНІ СИЛИ УКРАЇНИ</w:t>
-            </w:r>
           </w:p>
           <w:p>
             <w:pPr>
@@ -228,23 +219,12 @@
               <w:ind w:left="1593" w:right="-2" w:hanging="357"/>
               <w:contextualSpacing/>
               <w:rPr>
-                <w:rFonts w:ascii="Times New Roman" w:eastAsia="Batang" w:hAnsi="Times New Roman"/>
+                <w:rFonts w:ascii="Times New Roman" w:eastAsia="Batang" w:hAnsi="Times New Roman" w:cs="Times New Roman"/>
                 <w:b/>
                 <w:bCs/>
-                <w:noProof/>
-                <w:lang w:val="en-GB" w:eastAsia="ru-RU"/>
+                <w:lang w:eastAsia="ru-RU"/>
               </w:rPr>
             </w:pPr>
-            <w:r>
-              <w:rPr>
-                <w:rFonts w:ascii="Times New Roman" w:eastAsia="Batang" w:hAnsi="Times New Roman"/>
-                <w:b/>
-                <w:bCs/>
-                <w:noProof/>
-                <w:lang w:val="en-GB" w:eastAsia="ru-RU"/>
-              </w:rPr>
-              <w:t>ВІЙСЬКОВА ЧАСТИНА</w:t>
-            </w:r>
           </w:p>
           <w:p>
             <w:pPr>
@@ -255,22 +235,24 @@
               <w:ind w:left="1593" w:right="-2" w:hanging="357"/>
               <w:contextualSpacing/>
               <w:rPr>
-                <w:rFonts w:ascii="Times New Roman" w:eastAsia="Batang" w:hAnsi="Times New Roman"/>
+                <w:rFonts w:ascii="Times New Roman" w:eastAsia="Batang" w:hAnsi="Times New Roman" w:cs="Times New Roman"/>
                 <w:b/>
                 <w:bCs/>
-                <w:noProof/>
-                <w:lang w:val="en-GB" w:eastAsia="ru-RU"/>
+                <w:sz w:val="24"/>
+                <w:szCs w:val="24"/>
+                <w:lang w:eastAsia="ru-RU"/>
               </w:rPr>
             </w:pPr>
             <w:r>
               <w:rPr>
-                <w:rFonts w:ascii="Times New Roman" w:eastAsia="Batang" w:hAnsi="Times New Roman"/>
+                <w:rFonts w:ascii="Times New Roman" w:eastAsia="Batang" w:hAnsi="Times New Roman" w:cs="Times New Roman"/>
                 <w:b/>
                 <w:bCs/>
-                <w:noProof/>
-                <w:lang w:val="en-GB" w:eastAsia="ru-RU"/>
-              </w:rPr>
-              <w:t xml:space="preserve"> А0224</w:t>
+                <w:sz w:val="24"/>
+                <w:szCs w:val="24"/>
+                <w:lang w:eastAsia="ru-RU"/>
+              </w:rPr>
+              <w:t>МІНІСТЕРСТВО ОБОРОНИ</w:t>
             </w:r>
           </w:p>
           <w:p>
@@ -282,22 +264,24 @@
               <w:ind w:left="1593" w:right="-2" w:hanging="357"/>
               <w:contextualSpacing/>
               <w:rPr>
-                <w:rFonts w:ascii="Times New Roman" w:eastAsia="Batang" w:hAnsi="Times New Roman"/>
+                <w:rFonts w:ascii="Times New Roman" w:eastAsia="Batang" w:hAnsi="Times New Roman" w:cs="Times New Roman"/>
                 <w:b/>
                 <w:bCs/>
-                <w:noProof/>
-                <w:lang w:val="en-GB" w:eastAsia="ru-RU"/>
+                <w:sz w:val="24"/>
+                <w:szCs w:val="24"/>
+                <w:lang w:eastAsia="ru-RU"/>
               </w:rPr>
             </w:pPr>
             <w:r>
               <w:rPr>
-                <w:rFonts w:ascii="Times New Roman" w:eastAsia="Batang" w:hAnsi="Times New Roman"/>
+                <w:rFonts w:ascii="Times New Roman" w:eastAsia="Batang" w:hAnsi="Times New Roman" w:cs="Times New Roman"/>
                 <w:b/>
                 <w:bCs/>
-                <w:noProof/>
-                <w:lang w:val="en-GB" w:eastAsia="ru-RU"/>
-              </w:rPr>
-              <w:t>Код 08489704</w:t>
+                <w:sz w:val="24"/>
+                <w:szCs w:val="24"/>
+                <w:lang w:eastAsia="ru-RU"/>
+              </w:rPr>
+              <w:t>УКРАЇНИ</w:t>
             </w:r>
           </w:p>
           <w:p>
@@ -309,24 +293,24 @@
               <w:ind w:left="1593" w:right="-2" w:hanging="357"/>
               <w:contextualSpacing/>
               <w:rPr>
-                <w:rFonts w:ascii="Times New Roman" w:eastAsia="Batang" w:hAnsi="Times New Roman"/>
-                <w:b/>
-                <w:noProof/>
+                <w:rFonts w:ascii="Times New Roman" w:eastAsia="Batang" w:hAnsi="Times New Roman" w:cs="Times New Roman"/>
+                <w:b/>
+                <w:bCs/>
                 <w:sz w:val="24"/>
                 <w:szCs w:val="24"/>
-                <w:lang w:val="en-GB" w:eastAsia="ru-RU"/>
+                <w:lang w:eastAsia="ru-RU"/>
               </w:rPr>
             </w:pPr>
             <w:r>
               <w:rPr>
-                <w:rFonts w:ascii="Times New Roman" w:eastAsia="Batang" w:hAnsi="Times New Roman"/>
-                <w:b/>
-                <w:noProof/>
+                <w:rFonts w:ascii="Times New Roman" w:eastAsia="Batang" w:hAnsi="Times New Roman" w:cs="Times New Roman"/>
+                <w:b/>
+                <w:bCs/>
                 <w:sz w:val="24"/>
                 <w:szCs w:val="24"/>
-                <w:lang w:val="en-GB" w:eastAsia="ru-RU"/>
-              </w:rPr>
-              <w:t>16.01.2026 р.</w:t>
+                <w:lang w:eastAsia="ru-RU"/>
+              </w:rPr>
+              <w:t>ЗБРОЙНІ СИЛИ УКРАЇНИ</w:t>
             </w:r>
           </w:p>
           <w:p>
@@ -338,105 +322,24 @@
               <w:ind w:left="1593" w:right="-2" w:hanging="357"/>
               <w:contextualSpacing/>
               <w:rPr>
-                <w:rFonts w:ascii="Times New Roman" w:eastAsia="Batang" w:hAnsi="Times New Roman"/>
-                <w:b/>
-                <w:noProof/>
+                <w:rFonts w:ascii="Times New Roman" w:eastAsia="Batang" w:hAnsi="Times New Roman" w:cs="Times New Roman"/>
+                <w:b/>
+                <w:bCs/>
                 <w:sz w:val="24"/>
                 <w:szCs w:val="24"/>
-                <w:lang w:val="en-US" w:eastAsia="ru-RU"/>
+                <w:lang w:eastAsia="ru-RU"/>
               </w:rPr>
             </w:pPr>
             <w:r>
               <w:rPr>
-                <w:rFonts w:ascii="Times New Roman" w:eastAsia="Batang" w:hAnsi="Times New Roman"/>
-                <w:b/>
-                <w:noProof/>
+                <w:rFonts w:ascii="Times New Roman" w:eastAsia="Batang" w:hAnsi="Times New Roman" w:cs="Times New Roman"/>
+                <w:b/>
+                <w:bCs/>
                 <w:sz w:val="24"/>
                 <w:szCs w:val="24"/>
-                <w:lang w:val="en-GB" w:eastAsia="ru-RU"/>
-              </w:rPr>
-              <w:t xml:space="preserve">№ </w:t>
-            </w:r>
-            <w:r>
-              <w:rPr>
-                <w:rFonts w:ascii="Times New Roman" w:eastAsia="Batang" w:hAnsi="Times New Roman"/>
-                <w:b/>
-                <w:noProof/>
-                <w:lang w:val="en-GB" w:eastAsia="ru-RU"/>
-              </w:rPr>
-              <w:t xml:space="preserve">{{ </w:t>
-            </w:r>
-            <w:r>
-              <w:rPr>
-                <w:rFonts w:ascii="Times New Roman" w:eastAsia="Batang" w:hAnsi="Times New Roman"/>
-                <w:b/>
-                <w:noProof/>
-                <w:lang w:eastAsia="ru-RU"/>
-              </w:rPr>
-              <w:t>d</w:t>
-            </w:r>
-            <w:r>
-              <w:rPr>
-                <w:rFonts w:ascii="Times New Roman" w:eastAsia="Batang" w:hAnsi="Times New Roman"/>
-                <w:b/>
-                <w:noProof/>
-                <w:lang w:val="en-US" w:eastAsia="ru-RU"/>
-              </w:rPr>
-              <w:t>oc.</w:t>
-            </w:r>
-            <w:r>
-              <w:rPr>
-                <w:rFonts w:ascii="Times New Roman" w:eastAsia="Batang" w:hAnsi="Times New Roman"/>
-                <w:b/>
-                <w:noProof/>
-                <w:lang w:val="en-GB" w:eastAsia="ru-RU"/>
-              </w:rPr>
-              <w:t>SUPP_NUMBER }}</w:t>
-            </w:r>
-            <w:r>
-              <w:rPr>
-                <w:rFonts w:ascii="Times New Roman" w:eastAsia="Batang" w:hAnsi="Times New Roman"/>
-                <w:b/>
-                <w:noProof/>
-                <w:lang w:val="en-GB" w:eastAsia="ru-RU"/>
-              </w:rPr>
-              <w:t>/</w:t>
-            </w:r>
-            <w:r>
-              <w:rPr>
-                <w:rFonts w:ascii="Times New Roman" w:eastAsia="Batang" w:hAnsi="Times New Roman"/>
-                <w:b/>
-                <w:noProof/>
-                <w:lang w:eastAsia="ru-RU"/>
-              </w:rPr>
-              <w:t>{</w:t>
-            </w:r>
-            <w:r>
-              <w:rPr>
-                <w:rFonts w:ascii="Times New Roman" w:eastAsia="Batang" w:hAnsi="Times New Roman"/>
-                <w:b/>
-                <w:noProof/>
-                <w:lang w:val="en-US" w:eastAsia="ru-RU"/>
-              </w:rPr>
-              <w:t>{ doc.INCREMENTAL</w:t>
-            </w:r>
-            <w:r>
-              <w:rPr>
-                <w:rFonts w:ascii="Times New Roman" w:eastAsia="Batang" w:hAnsi="Times New Roman"/>
-                <w:b/>
-                <w:noProof/>
-                <w:lang w:eastAsia="ru-RU"/>
-              </w:rPr>
-              <w:t xml:space="preserve"> </w:t>
-            </w:r>
-            <w:r>
-              <w:rPr>
-                <w:rFonts w:ascii="Times New Roman" w:eastAsia="Batang" w:hAnsi="Times New Roman"/>
-                <w:b/>
-                <w:noProof/>
-                <w:lang w:val="en-US" w:eastAsia="ru-RU"/>
-              </w:rPr>
-              <w:t>}}</w:t>
+                <w:lang w:eastAsia="ru-RU"/>
+              </w:rPr>
+              <w:t>ВІЙСЬКОВА ЧАСТИНА</w:t>
             </w:r>
           </w:p>
           <w:p>
@@ -448,20 +351,24 @@
               <w:ind w:left="1593" w:right="-2" w:hanging="357"/>
               <w:contextualSpacing/>
               <w:rPr>
-                <w:rFonts w:ascii="Times New Roman" w:eastAsia="Batang" w:hAnsi="Times New Roman"/>
-                <w:b/>
-                <w:noProof/>
-                <w:lang w:val="en-GB" w:eastAsia="ru-RU"/>
+                <w:rFonts w:ascii="Times New Roman" w:eastAsia="Batang" w:hAnsi="Times New Roman" w:cs="Times New Roman"/>
+                <w:b/>
+                <w:bCs/>
+                <w:sz w:val="24"/>
+                <w:szCs w:val="24"/>
+                <w:lang w:eastAsia="ru-RU"/>
               </w:rPr>
             </w:pPr>
             <w:r>
               <w:rPr>
-                <w:rFonts w:ascii="Times New Roman" w:eastAsia="Batang" w:hAnsi="Times New Roman"/>
-                <w:b/>
-                <w:noProof/>
-                <w:lang w:val="en-GB" w:eastAsia="ru-RU"/>
-              </w:rPr>
-              <w:t>54025, м. Миколаїв,</w:t>
+                <w:rFonts w:ascii="Times New Roman" w:eastAsia="Batang" w:hAnsi="Times New Roman" w:cs="Times New Roman"/>
+                <w:b/>
+                <w:bCs/>
+                <w:sz w:val="24"/>
+                <w:szCs w:val="24"/>
+                <w:lang w:eastAsia="ru-RU"/>
+              </w:rPr>
+              <w:t xml:space="preserve"> А0224</w:t>
             </w:r>
           </w:p>
           <w:p>
@@ -473,12 +380,145 @@
               <w:ind w:left="1593" w:right="-2" w:hanging="357"/>
               <w:contextualSpacing/>
               <w:rPr>
+                <w:rFonts w:ascii="Times New Roman" w:eastAsia="Batang" w:hAnsi="Times New Roman" w:cs="Times New Roman"/>
+                <w:b/>
+                <w:bCs/>
+                <w:sz w:val="24"/>
+                <w:szCs w:val="24"/>
+                <w:lang w:eastAsia="ru-RU"/>
+              </w:rPr>
+            </w:pPr>
+            <w:r>
+              <w:rPr>
+                <w:rFonts w:ascii="Times New Roman" w:eastAsia="Batang" w:hAnsi="Times New Roman" w:cs="Times New Roman"/>
+                <w:b/>
+                <w:bCs/>
+                <w:sz w:val="24"/>
+                <w:szCs w:val="24"/>
+                <w:lang w:eastAsia="ru-RU"/>
+              </w:rPr>
+              <w:t>Код 08489704</w:t>
+            </w:r>
+          </w:p>
+          <w:p>
+            <w:pPr>
+              <w:tabs>
+                <w:tab w:val="left" w:pos="5387"/>
+              </w:tabs>
+              <w:spacing w:line="240" w:lineRule="auto"/>
+              <w:ind w:left="1593" w:right="-2" w:hanging="357"/>
+              <w:contextualSpacing/>
+              <w:rPr>
+                <w:rFonts w:ascii="Times New Roman" w:eastAsia="Batang" w:hAnsi="Times New Roman" w:cs="Times New Roman"/>
+                <w:b/>
+                <w:sz w:val="24"/>
+                <w:szCs w:val="24"/>
+                <w:lang w:eastAsia="ru-RU"/>
+              </w:rPr>
+            </w:pPr>
+            <w:r>
+              <w:rPr>
+                <w:rFonts w:ascii="Times New Roman" w:eastAsia="Batang" w:hAnsi="Times New Roman" w:cs="Times New Roman"/>
+                <w:b/>
+                <w:sz w:val="24"/>
+                <w:szCs w:val="24"/>
+                <w:lang w:val="ru-RU" w:eastAsia="ru-RU"/>
+              </w:rPr>
+              <w:t>16</w:t>
+            </w:r>
+            <w:r>
+              <w:rPr>
+                <w:rFonts w:ascii="Times New Roman" w:eastAsia="Batang" w:hAnsi="Times New Roman" w:cs="Times New Roman"/>
+                <w:b/>
+                <w:sz w:val="24"/>
+                <w:szCs w:val="24"/>
+                <w:lang w:eastAsia="ru-RU"/>
+              </w:rPr>
+              <w:t>.02.2026 р.</w:t>
+            </w:r>
+          </w:p>
+          <w:p>
+            <w:pPr>
+              <w:tabs>
+                <w:tab w:val="left" w:pos="5387"/>
+              </w:tabs>
+              <w:spacing w:line="240" w:lineRule="auto"/>
+              <w:ind w:left="1593" w:right="-2" w:hanging="357"/>
+              <w:contextualSpacing/>
+              <w:rPr>
+                <w:rFonts w:ascii="Times New Roman" w:eastAsia="Batang" w:hAnsi="Times New Roman"/>
+                <w:b/>
+                <w:noProof/>
+                <w:sz w:val="24"/>
+                <w:szCs w:val="24"/>
+                <w:lang w:eastAsia="ru-RU"/>
+              </w:rPr>
+            </w:pPr>
+            <w:r>
+              <w:rPr>
+                <w:rFonts w:ascii="Times New Roman" w:eastAsia="Batang" w:hAnsi="Times New Roman"/>
+                <w:b/>
+                <w:noProof/>
+                <w:sz w:val="24"/>
+                <w:szCs w:val="24"/>
+                <w:lang w:eastAsia="ru-RU"/>
+              </w:rPr>
+              <w:t xml:space="preserve">№ </w:t>
+            </w:r>
+            <w:r>
+              <w:rPr>
+                <w:rFonts w:ascii="Times New Roman" w:eastAsia="Batang" w:hAnsi="Times New Roman"/>
+                <w:b/>
+                <w:noProof/>
+                <w:lang w:eastAsia="ru-RU"/>
+              </w:rPr>
+              <w:t xml:space="preserve">{{ </w:t>
+            </w:r>
+            <w:r>
+              <w:rPr>
+                <w:rFonts w:ascii="Times New Roman" w:eastAsia="Batang" w:hAnsi="Times New Roman"/>
+                <w:b/>
+                <w:noProof/>
+                <w:lang w:eastAsia="ru-RU"/>
+              </w:rPr>
+              <w:t>d</w:t>
+            </w:r>
+            <w:r>
+              <w:rPr>
+                <w:rFonts w:ascii="Times New Roman" w:eastAsia="Batang" w:hAnsi="Times New Roman"/>
+                <w:b/>
+                <w:noProof/>
+                <w:lang w:val="en-US" w:eastAsia="ru-RU"/>
+              </w:rPr>
+              <w:t>oc</w:t>
+            </w:r>
+            <w:r>
+              <w:rPr>
+                <w:rFonts w:ascii="Times New Roman" w:eastAsia="Batang" w:hAnsi="Times New Roman"/>
+                <w:b/>
+                <w:noProof/>
+                <w:lang w:eastAsia="ru-RU"/>
+              </w:rPr>
+              <w:t>.</w:t>
+            </w:r>
+            <w:r>
+              <w:rPr>
                 <w:rFonts w:ascii="Times New Roman" w:eastAsia="Batang" w:hAnsi="Times New Roman"/>
                 <w:b/>
                 <w:noProof/>
                 <w:lang w:val="en-GB" w:eastAsia="ru-RU"/>
               </w:rPr>
-            </w:pPr>
+              <w:t>SUPP</w:t>
+            </w:r>
+            <w:r>
+              <w:rPr>
+                <w:rFonts w:ascii="Times New Roman" w:eastAsia="Batang" w:hAnsi="Times New Roman"/>
+                <w:b/>
+                <w:noProof/>
+                <w:lang w:eastAsia="ru-RU"/>
+              </w:rPr>
+              <w:t>_</w:t>
+            </w:r>
             <w:r>
               <w:rPr>
                 <w:rFonts w:ascii="Times New Roman" w:eastAsia="Batang" w:hAnsi="Times New Roman"/>
@@ -486,14 +526,411 @@
                 <w:noProof/>
                 <w:lang w:val="en-GB" w:eastAsia="ru-RU"/>
               </w:rPr>
-              <w:t>проспект Героїв України, 72</w:t>
-            </w:r>
+              <w:t>NUMBER</w:t>
+            </w:r>
+            <w:r>
+              <w:rPr>
+                <w:rFonts w:ascii="Times New Roman" w:eastAsia="Batang" w:hAnsi="Times New Roman"/>
+                <w:b/>
+                <w:noProof/>
+                <w:lang w:eastAsia="ru-RU"/>
+              </w:rPr>
+              <w:t xml:space="preserve"> }}/</w:t>
+            </w:r>
+            <w:r>
+              <w:rPr>
+                <w:rFonts w:ascii="Times New Roman" w:eastAsia="Batang" w:hAnsi="Times New Roman"/>
+                <w:b/>
+                <w:noProof/>
+                <w:lang w:eastAsia="ru-RU"/>
+              </w:rPr>
+              <w:t>{</w:t>
+            </w:r>
+            <w:r>
+              <w:rPr>
+                <w:rFonts w:ascii="Times New Roman" w:eastAsia="Batang" w:hAnsi="Times New Roman"/>
+                <w:b/>
+                <w:noProof/>
+                <w:lang w:eastAsia="ru-RU"/>
+              </w:rPr>
+              <w:t xml:space="preserve">{ </w:t>
+            </w:r>
+            <w:r>
+              <w:rPr>
+                <w:rFonts w:ascii="Times New Roman" w:eastAsia="Batang" w:hAnsi="Times New Roman"/>
+                <w:b/>
+                <w:noProof/>
+                <w:lang w:val="en-US" w:eastAsia="ru-RU"/>
+              </w:rPr>
+              <w:t>doc</w:t>
+            </w:r>
+            <w:r>
+              <w:rPr>
+                <w:rFonts w:ascii="Times New Roman" w:eastAsia="Batang" w:hAnsi="Times New Roman"/>
+                <w:b/>
+                <w:noProof/>
+                <w:lang w:eastAsia="ru-RU"/>
+              </w:rPr>
+              <w:t>.</w:t>
+            </w:r>
+            <w:r>
+              <w:rPr>
+                <w:rFonts w:ascii="Times New Roman" w:eastAsia="Batang" w:hAnsi="Times New Roman"/>
+                <w:b/>
+                <w:noProof/>
+                <w:lang w:val="en-US" w:eastAsia="ru-RU"/>
+              </w:rPr>
+              <w:t>INCREMENTAL</w:t>
+            </w:r>
+            <w:r>
+              <w:rPr>
+                <w:rFonts w:ascii="Times New Roman" w:eastAsia="Batang" w:hAnsi="Times New Roman"/>
+                <w:b/>
+                <w:noProof/>
+                <w:lang w:eastAsia="ru-RU"/>
+              </w:rPr>
+              <w:t xml:space="preserve"> </w:t>
+            </w:r>
+            <w:r>
+              <w:rPr>
+                <w:rFonts w:ascii="Times New Roman" w:eastAsia="Batang" w:hAnsi="Times New Roman"/>
+                <w:b/>
+                <w:noProof/>
+                <w:lang w:eastAsia="ru-RU"/>
+              </w:rPr>
+              <w:t>}}</w:t>
+            </w:r>
+          </w:p>
+          <w:p>
+            <w:pPr>
+              <w:tabs>
+                <w:tab w:val="left" w:pos="5387"/>
+              </w:tabs>
+              <w:spacing w:line="240" w:lineRule="auto"/>
+              <w:ind w:left="1593" w:right="-2" w:hanging="357"/>
+              <w:contextualSpacing/>
+              <w:rPr>
+                <w:rFonts w:ascii="Times New Roman" w:eastAsia="Batang" w:hAnsi="Times New Roman" w:cs="Times New Roman"/>
+                <w:b/>
+                <w:sz w:val="24"/>
+                <w:szCs w:val="24"/>
+                <w:lang w:eastAsia="ru-RU"/>
+              </w:rPr>
+            </w:pPr>
+            <w:r>
+              <w:rPr>
+                <w:rFonts w:ascii="Times New Roman" w:eastAsia="Batang" w:hAnsi="Times New Roman" w:cs="Times New Roman"/>
+                <w:b/>
+                <w:sz w:val="24"/>
+                <w:szCs w:val="24"/>
+                <w:lang w:eastAsia="ru-RU"/>
+              </w:rPr>
+              <w:t>54025, м. Миколаїв</w:t>
+            </w:r>
+          </w:p>
+          <w:p>
+            <w:pPr>
+              <w:tabs>
+                <w:tab w:val="left" w:pos="5387"/>
+              </w:tabs>
+              <w:spacing w:line="240" w:lineRule="auto"/>
+              <w:ind w:left="1593" w:right="-2" w:hanging="357"/>
+              <w:contextualSpacing/>
+              <w:rPr>
+                <w:rFonts w:ascii="Times New Roman" w:eastAsia="Batang" w:hAnsi="Times New Roman"/>
+                <w:b/>
+                <w:noProof/>
+                <w:lang w:eastAsia="ru-RU"/>
+              </w:rPr>
+            </w:pPr>
           </w:p>
           <w:p>
             <w:pPr>
               <w:jc w:val="both"/>
-              <w:rPr>
-                <w:lang w:val="en-GB"/>
+            </w:pPr>
+          </w:p>
+        </w:tc>
+        <w:tc>
+          <w:tcPr>
+            <w:tcW w:w="4855" w:type="dxa"/>
+          </w:tcPr>
+          <w:p>
+            <w:pPr>
+              <w:tabs>
+                <w:tab w:val="left" w:pos="1031"/>
+                <w:tab w:val="left" w:pos="1314"/>
+              </w:tabs>
+              <w:spacing w:line="240" w:lineRule="auto"/>
+              <w:ind w:right="455"/>
+              <w:jc w:val="both"/>
+              <w:rPr>
+                <w:rFonts w:ascii="Times New Roman" w:eastAsia="Times New Roman" w:hAnsi="Times New Roman" w:cs="Times New Roman"/>
+                <w:sz w:val="24"/>
+                <w:szCs w:val="24"/>
+              </w:rPr>
+            </w:pPr>
+          </w:p>
+          <w:p>
+            <w:pPr>
+              <w:tabs>
+                <w:tab w:val="left" w:pos="1031"/>
+                <w:tab w:val="left" w:pos="1314"/>
+              </w:tabs>
+              <w:spacing w:line="240" w:lineRule="auto"/>
+              <w:ind w:left="608" w:right="455"/>
+              <w:rPr>
+                <w:rFonts w:ascii="Times New Roman" w:eastAsia="Times New Roman" w:hAnsi="Times New Roman" w:cs="Times New Roman"/>
+                <w:sz w:val="24"/>
+                <w:szCs w:val="24"/>
+              </w:rPr>
+            </w:pPr>
+            <w:r>
+              <w:rPr>
+                <w:rFonts w:ascii="Times New Roman" w:eastAsia="Times New Roman" w:hAnsi="Times New Roman" w:cs="Times New Roman"/>
+                <w:sz w:val="24"/>
+                <w:szCs w:val="24"/>
+              </w:rPr>
+              <w:t>Відкрита інформація</w:t>
+            </w:r>
+          </w:p>
+          <w:p>
+            <w:pPr>
+              <w:tabs>
+                <w:tab w:val="left" w:pos="1031"/>
+                <w:tab w:val="left" w:pos="1314"/>
+              </w:tabs>
+              <w:spacing w:line="240" w:lineRule="auto"/>
+              <w:ind w:left="177" w:right="455"/>
+              <w:jc w:val="both"/>
+              <w:rPr>
+                <w:rFonts w:ascii="Times New Roman" w:eastAsia="Times New Roman" w:hAnsi="Times New Roman" w:cs="Times New Roman"/>
+                <w:sz w:val="24"/>
+                <w:szCs w:val="24"/>
+              </w:rPr>
+            </w:pPr>
+            <w:r>
+              <w:rPr>
+                <w:rFonts w:ascii="Times New Roman" w:eastAsia="Times New Roman" w:hAnsi="Times New Roman" w:cs="Times New Roman"/>
+                <w:sz w:val="24"/>
+                <w:szCs w:val="24"/>
+              </w:rPr>
+              <w:t xml:space="preserve">Керівнику Територіального управління Державного бюро розслідувань, розташованого у </w:t>
+            </w:r>
+            <w:r>
+              <w:rPr>
+                <w:rFonts w:ascii="Times New Roman" w:eastAsia="Times New Roman" w:hAnsi="Times New Roman" w:cs="Times New Roman"/>
+                <w:sz w:val="24"/>
+                <w:szCs w:val="24"/>
+              </w:rPr>
+              <w:t>місті Полтаві</w:t>
+            </w:r>
+            <w:r>
+              <w:rPr>
+                <w:rFonts w:ascii="Times New Roman" w:eastAsia="Times New Roman" w:hAnsi="Times New Roman" w:cs="Times New Roman"/>
+                <w:sz w:val="24"/>
+                <w:szCs w:val="24"/>
+              </w:rPr>
+              <w:t>,</w:t>
+            </w:r>
+          </w:p>
+          <w:p>
+            <w:pPr>
+              <w:tabs>
+                <w:tab w:val="left" w:pos="5845"/>
+              </w:tabs>
+              <w:spacing w:line="240" w:lineRule="auto"/>
+              <w:ind w:left="177" w:right="455"/>
+              <w:jc w:val="both"/>
+              <w:rPr>
+                <w:rFonts w:ascii="Times New Roman" w:eastAsia="Times New Roman" w:hAnsi="Times New Roman" w:cs="Times New Roman"/>
+                <w:sz w:val="24"/>
+                <w:szCs w:val="24"/>
+              </w:rPr>
+            </w:pPr>
+            <w:r>
+              <w:rPr>
+                <w:rFonts w:ascii="Times New Roman" w:eastAsia="Times New Roman" w:hAnsi="Times New Roman" w:cs="Times New Roman"/>
+                <w:iCs/>
+                <w:szCs w:val="20"/>
+              </w:rPr>
+              <w:t>м. Полтава, вул. Гоголя</w:t>
+            </w:r>
+            <w:r>
+              <w:rPr>
+                <w:rFonts w:ascii="Times New Roman" w:eastAsia="Times New Roman" w:hAnsi="Times New Roman" w:cs="Times New Roman"/>
+                <w:i/>
+                <w:iCs/>
+                <w:sz w:val="20"/>
+                <w:szCs w:val="20"/>
+              </w:rPr>
+              <w:t xml:space="preserve">, </w:t>
+            </w:r>
+            <w:r>
+              <w:rPr>
+                <w:rFonts w:ascii="Times New Roman" w:eastAsia="Times New Roman" w:hAnsi="Times New Roman" w:cs="Times New Roman"/>
+              </w:rPr>
+              <w:t>25</w:t>
+            </w:r>
+            <w:r>
+              <w:rPr>
+                <w:rFonts w:ascii="Times New Roman" w:eastAsia="Times New Roman" w:hAnsi="Times New Roman" w:cs="Times New Roman"/>
+                <w:i/>
+                <w:iCs/>
+                <w:sz w:val="20"/>
+                <w:szCs w:val="20"/>
+              </w:rPr>
+              <w:t>,</w:t>
+            </w:r>
+            <w:r>
+              <w:rPr>
+                <w:rFonts w:ascii="Times New Roman" w:eastAsia="Times New Roman" w:hAnsi="Times New Roman" w:cs="Times New Roman"/>
+                <w:sz w:val="24"/>
+                <w:szCs w:val="24"/>
+              </w:rPr>
+              <w:t xml:space="preserve"> 36000</w:t>
+            </w:r>
+          </w:p>
+          <w:p>
+            <w:pPr>
+              <w:tabs>
+                <w:tab w:val="left" w:pos="4177"/>
+                <w:tab w:val="left" w:pos="5387"/>
+              </w:tabs>
+              <w:spacing w:line="240" w:lineRule="auto"/>
+              <w:ind w:left="177" w:right="455"/>
+              <w:jc w:val="both"/>
+              <w:rPr>
+                <w:rFonts w:ascii="Times New Roman" w:eastAsia="Times New Roman" w:hAnsi="Times New Roman" w:cs="Times New Roman"/>
+                <w:lang w:eastAsia="ru-RU"/>
+              </w:rPr>
+            </w:pPr>
+          </w:p>
+        </w:tc>
+        <w:tc>
+          <w:tcPr>
+            <w:tcW w:w="5040" w:type="dxa"/>
+          </w:tcPr>
+          <w:p>
+            <w:pPr>
+              <w:tabs>
+                <w:tab w:val="left" w:pos="4177"/>
+                <w:tab w:val="left" w:pos="5387"/>
+              </w:tabs>
+              <w:spacing w:line="240" w:lineRule="auto"/>
+              <w:ind w:right="-2" w:hanging="357"/>
+              <w:jc w:val="both"/>
+              <w:rPr>
+                <w:rFonts w:ascii="Times New Roman" w:eastAsia="Times New Roman" w:hAnsi="Times New Roman" w:cs="Times New Roman"/>
+                <w:lang w:eastAsia="ru-RU"/>
+              </w:rPr>
+            </w:pPr>
+          </w:p>
+          <w:p>
+            <w:pPr>
+              <w:tabs>
+                <w:tab w:val="left" w:pos="5387"/>
+                <w:tab w:val="left" w:pos="5845"/>
+              </w:tabs>
+              <w:spacing w:line="240" w:lineRule="auto"/>
+              <w:ind w:right="-2" w:hanging="357"/>
+              <w:jc w:val="both"/>
+              <w:rPr>
+                <w:rFonts w:ascii="Times New Roman" w:eastAsia="Times New Roman" w:hAnsi="Times New Roman" w:cs="Times New Roman"/>
+                <w:lang w:eastAsia="ru-RU"/>
+              </w:rPr>
+            </w:pPr>
+          </w:p>
+          <w:p>
+            <w:pPr>
+              <w:tabs>
+                <w:tab w:val="left" w:pos="5387"/>
+                <w:tab w:val="left" w:pos="5845"/>
+              </w:tabs>
+              <w:spacing w:line="240" w:lineRule="auto"/>
+              <w:ind w:left="-103" w:right="-2" w:hanging="357"/>
+              <w:jc w:val="both"/>
+              <w:rPr>
+                <w:rFonts w:ascii="Times New Roman" w:eastAsia="Times New Roman" w:hAnsi="Times New Roman" w:cs="Times New Roman"/>
+                <w:lang w:eastAsia="ru-RU"/>
+              </w:rPr>
+            </w:pPr>
+          </w:p>
+          <w:p>
+            <w:pPr>
+              <w:tabs>
+                <w:tab w:val="left" w:pos="5387"/>
+                <w:tab w:val="left" w:pos="5845"/>
+              </w:tabs>
+              <w:spacing w:line="240" w:lineRule="auto"/>
+              <w:ind w:left="64" w:right="-2" w:hanging="64"/>
+              <w:jc w:val="both"/>
+              <w:rPr>
+                <w:rFonts w:ascii="Times New Roman" w:eastAsia="Times New Roman" w:hAnsi="Times New Roman" w:cs="Times New Roman"/>
+                <w:lang w:eastAsia="ru-RU"/>
+              </w:rPr>
+            </w:pPr>
+          </w:p>
+        </w:tc>
+        <w:tc>
+          <w:tcPr>
+            <w:tcW w:w="5040" w:type="dxa"/>
+          </w:tcPr>
+          <w:p>
+            <w:pPr>
+              <w:tabs>
+                <w:tab w:val="left" w:pos="5387"/>
+              </w:tabs>
+              <w:spacing w:line="240" w:lineRule="auto"/>
+              <w:ind w:left="-103" w:right="-2" w:hanging="357"/>
+              <w:jc w:val="both"/>
+              <w:rPr>
+                <w:rFonts w:ascii="Times New Roman" w:eastAsia="Times New Roman" w:hAnsi="Times New Roman" w:cs="Times New Roman"/>
+                <w:lang w:eastAsia="ru-RU"/>
+              </w:rPr>
+            </w:pPr>
+          </w:p>
+          <w:p>
+            <w:pPr>
+              <w:tabs>
+                <w:tab w:val="left" w:pos="5387"/>
+                <w:tab w:val="left" w:pos="5845"/>
+              </w:tabs>
+              <w:spacing w:line="240" w:lineRule="auto"/>
+              <w:ind w:right="-2" w:hanging="357"/>
+              <w:jc w:val="both"/>
+              <w:rPr>
+                <w:rFonts w:ascii="Times New Roman" w:eastAsia="Times New Roman" w:hAnsi="Times New Roman" w:cs="Times New Roman"/>
+                <w:lang w:eastAsia="ru-RU"/>
+              </w:rPr>
+            </w:pPr>
+          </w:p>
+          <w:p>
+            <w:pPr>
+              <w:tabs>
+                <w:tab w:val="left" w:pos="5387"/>
+                <w:tab w:val="left" w:pos="5845"/>
+              </w:tabs>
+              <w:spacing w:line="240" w:lineRule="auto"/>
+              <w:ind w:right="-2" w:hanging="357"/>
+              <w:jc w:val="both"/>
+              <w:rPr>
+                <w:rFonts w:ascii="Times New Roman" w:eastAsia="Times New Roman" w:hAnsi="Times New Roman" w:cs="Times New Roman"/>
+                <w:lang w:eastAsia="ru-RU"/>
+              </w:rPr>
+            </w:pPr>
+          </w:p>
+          <w:p>
+            <w:pPr>
+              <w:tabs>
+                <w:tab w:val="left" w:pos="5387"/>
+                <w:tab w:val="left" w:pos="5845"/>
+              </w:tabs>
+              <w:spacing w:line="240" w:lineRule="auto"/>
+              <w:ind w:right="-2" w:hanging="357"/>
+              <w:jc w:val="both"/>
+              <w:rPr>
+                <w:rFonts w:ascii="Times New Roman" w:eastAsia="Times New Roman" w:hAnsi="Times New Roman" w:cs="Times New Roman"/>
+                <w:lang w:eastAsia="ru-RU"/>
               </w:rPr>
             </w:pPr>
           </w:p>
@@ -515,7 +952,6 @@
                 <w:noProof/>
                 <w:sz w:val="24"/>
                 <w:szCs w:val="24"/>
-                <w:lang w:val="en-GB"/>
               </w:rPr>
             </w:pPr>
           </w:p>
@@ -532,7 +968,6 @@
                 <w:noProof/>
                 <w:sz w:val="24"/>
                 <w:szCs w:val="24"/>
-                <w:lang w:val="en-GB"/>
               </w:rPr>
             </w:pPr>
           </w:p>
@@ -545,14 +980,16 @@
               <w:spacing w:line="240" w:lineRule="auto"/>
               <w:ind w:left="608" w:right="455"/>
               <w:rPr>
-                <w:rFonts w:ascii="Times New Roman" w:eastAsia="Times New Roman" w:hAnsi="Times New Roman"/>
+                <w:rFonts w:ascii="Times New Roman" w:eastAsia="Times New Roman" w:hAnsi="Times New Roman" w:cs="Times New Roman"/>
+                <w:noProof/>
                 <w:sz w:val="24"/>
                 <w:szCs w:val="24"/>
               </w:rPr>
             </w:pPr>
             <w:r>
               <w:rPr>
-                <w:rFonts w:ascii="Times New Roman" w:eastAsia="Times New Roman" w:hAnsi="Times New Roman"/>
+                <w:rFonts w:ascii="Times New Roman" w:eastAsia="Times New Roman" w:hAnsi="Times New Roman" w:cs="Times New Roman"/>
+                <w:noProof/>
                 <w:sz w:val="24"/>
                 <w:szCs w:val="24"/>
               </w:rPr>
@@ -567,101 +1004,47 @@
               </w:tabs>
               <w:spacing w:line="240" w:lineRule="auto"/>
               <w:ind w:left="177" w:right="455"/>
-              <w:rPr>
-                <w:rFonts w:ascii="Times New Roman" w:eastAsia="Times New Roman" w:hAnsi="Times New Roman"/>
+              <w:jc w:val="both"/>
+              <w:rPr>
+                <w:rFonts w:ascii="Times New Roman" w:eastAsia="Times New Roman" w:hAnsi="Times New Roman" w:cs="Times New Roman"/>
+                <w:noProof/>
                 <w:sz w:val="24"/>
                 <w:szCs w:val="24"/>
               </w:rPr>
             </w:pPr>
             <w:r>
               <w:rPr>
-                <w:rFonts w:ascii="Times New Roman" w:eastAsia="Times New Roman" w:hAnsi="Times New Roman"/>
+                <w:rFonts w:ascii="Times New Roman" w:eastAsia="Times New Roman" w:hAnsi="Times New Roman" w:cs="Times New Roman"/>
+                <w:noProof/>
                 <w:sz w:val="24"/>
                 <w:szCs w:val="24"/>
               </w:rPr>
-              <w:t>Керівнику Територіального управління Державного бюро розслідувань, розташованого у місті Полтаві,</w:t>
-            </w:r>
-          </w:p>
-          <w:p>
-            <w:r>
-              <w:rPr>
-                <w:rFonts w:ascii="Times New Roman" w:eastAsia="Times New Roman" w:hAnsi="Times New Roman"/>
-                <w:iCs/>
-                <w:szCs w:val="20"/>
-              </w:rPr>
-              <w:t>м. Полтава, вул. Гоголя</w:t>
-            </w:r>
-            <w:r>
-              <w:rPr>
-                <w:rFonts w:ascii="Times New Roman" w:eastAsia="Times New Roman" w:hAnsi="Times New Roman"/>
-                <w:i/>
-                <w:iCs/>
-                <w:sz w:val="20"/>
-                <w:szCs w:val="20"/>
-              </w:rPr>
-              <w:t xml:space="preserve">, </w:t>
-            </w:r>
-            <w:r>
-              <w:rPr>
-                <w:rFonts w:ascii="Times New Roman" w:eastAsia="Times New Roman" w:hAnsi="Times New Roman"/>
-              </w:rPr>
-              <w:t>25</w:t>
-            </w:r>
-            <w:r>
-              <w:rPr>
-                <w:rFonts w:ascii="Times New Roman" w:eastAsia="Times New Roman" w:hAnsi="Times New Roman"/>
-                <w:i/>
-                <w:iCs/>
-                <w:sz w:val="20"/>
-                <w:szCs w:val="20"/>
-              </w:rPr>
-              <w:t>,</w:t>
-            </w:r>
-            <w:r>
-              <w:rPr>
-                <w:rFonts w:ascii="Times New Roman" w:eastAsia="Times New Roman" w:hAnsi="Times New Roman"/>
+              <w:t xml:space="preserve">Керівнику </w:t>
+            </w:r>
+            <w:r>
+              <w:rPr>
+                <w:noProof/>
+              </w:rPr>
+              <w:t xml:space="preserve"> </w:t>
+            </w:r>
+            <w:r>
+              <w:rPr>
+                <w:rFonts w:ascii="Times New Roman" w:eastAsia="Times New Roman" w:hAnsi="Times New Roman" w:cs="Times New Roman"/>
+                <w:noProof/>
                 <w:sz w:val="24"/>
                 <w:szCs w:val="24"/>
               </w:rPr>
-              <w:t xml:space="preserve"> 36000</w:t>
+              <w:t>Територіального управління Державного бюро розслідувань, розташованого у м. Миколаєві</w:t>
             </w:r>
           </w:p>
-        </w:tc>
-      </w:tr>
-      <w:tr>
-        <w:tc>
-          <w:tcPr>
-            <w:tcW w:w="5940" w:type="dxa"/>
-          </w:tcPr>
           <w:p>
             <w:pPr>
               <w:tabs>
-                <w:tab w:val="left" w:pos="5387"/>
+                <w:tab w:val="left" w:pos="5845"/>
               </w:tabs>
               <w:spacing w:line="240" w:lineRule="auto"/>
-              <w:ind w:left="1593" w:right="-2" w:hanging="357"/>
-              <w:contextualSpacing/>
-              <w:rPr>
-                <w:rFonts w:ascii="Times New Roman" w:eastAsia="Times New Roman" w:hAnsi="Times New Roman"/>
-                <w:b/>
-                <w:noProof/>
-                <w:lang w:val="en-GB"/>
-              </w:rPr>
-            </w:pPr>
-          </w:p>
-        </w:tc>
-        <w:tc>
-          <w:tcPr>
-            <w:tcW w:w="5040" w:type="dxa"/>
-          </w:tcPr>
-          <w:p>
-            <w:pPr>
-              <w:tabs>
-                <w:tab w:val="left" w:pos="1031"/>
-                <w:tab w:val="left" w:pos="1314"/>
-              </w:tabs>
-              <w:spacing w:line="240" w:lineRule="auto"/>
-              <w:ind w:left="608" w:right="455"/>
+              <w:ind w:left="177" w:right="455"/>
+              <w:jc w:val="both"/>
               <w:rPr>
                 <w:rFonts w:ascii="Times New Roman" w:eastAsia="Times New Roman" w:hAnsi="Times New Roman"/>
                 <w:noProof/>
@@ -669,6 +1052,21 @@
                 <w:szCs w:val="24"/>
                 <w:lang w:val="en-GB"/>
               </w:rPr>
+            </w:pPr>
+            <w:r>
+              <w:rPr>
+                <w:rFonts w:ascii="Times New Roman" w:eastAsia="Times New Roman" w:hAnsi="Times New Roman" w:cs="Times New Roman"/>
+                <w:noProof/>
+                <w:sz w:val="24"/>
+                <w:szCs w:val="24"/>
+                <w:lang w:val="en-GB"/>
+              </w:rPr>
+              <w:t>м. Миколаїв, вул. Спаська, 18, 54030</w:t>
+            </w:r>
+          </w:p>
+          <w:p>
+            <w:pPr>
+              <w:jc w:val="both"/>
             </w:pPr>
           </w:p>
         </w:tc>
@@ -1542,16 +1940,6 @@
           <w:lang w:val="en-GB"/>
         </w:rPr>
       </w:pPr>
-      <w:r>
-        <w:rPr>
-          <w:rFonts w:ascii="Times New Roman" w:hAnsi="Times New Roman"/>
-          <w:noProof/>
-          <w:sz w:val="22"/>
-          <w:szCs w:val="22"/>
-          <w:lang w:val="en-GB"/>
-        </w:rPr>
-        <w:t>Командир військової частини А0224</w:t>
-      </w:r>
     </w:p>
     <w:p>
       <w:pPr>
@@ -1562,7 +1950,37 @@
         <w:ind w:right="-2"/>
         <w:jc w:val="both"/>
         <w:rPr>
-          <w:noProof/>
+          <w:rFonts w:ascii="Times New Roman" w:hAnsi="Times New Roman"/>
+          <w:noProof/>
+          <w:sz w:val="22"/>
+          <w:szCs w:val="22"/>
+          <w:lang w:val="en-GB"/>
+        </w:rPr>
+      </w:pPr>
+      <w:r>
+        <w:rPr>
+          <w:rFonts w:ascii="Times New Roman" w:hAnsi="Times New Roman"/>
+          <w:noProof/>
+          <w:sz w:val="22"/>
+          <w:szCs w:val="22"/>
+          <w:lang w:val="en-GB"/>
+        </w:rPr>
+        <w:t>Командир військової частини А0224</w:t>
+      </w:r>
+    </w:p>
+    <w:p>
+      <w:pPr>
+        <w:pStyle w:val="NoSpacing"/>
+        <w:tabs>
+          <w:tab w:val="left" w:pos="5387"/>
+        </w:tabs>
+        <w:ind w:right="-2"/>
+        <w:jc w:val="both"/>
+        <w:rPr>
+          <w:rFonts w:ascii="Times New Roman" w:hAnsi="Times New Roman"/>
+          <w:noProof/>
+          <w:sz w:val="22"/>
+          <w:szCs w:val="22"/>
           <w:lang w:val="en-GB"/>
         </w:rPr>
       </w:pPr>
@@ -1576,6 +1994,20 @@
         </w:rPr>
         <w:t>полковник                                                                                                          Едуард КОЛОДІЙ</w:t>
       </w:r>
+    </w:p>
+    <w:p>
+      <w:pPr>
+        <w:pStyle w:val="NoSpacing"/>
+        <w:tabs>
+          <w:tab w:val="left" w:pos="5387"/>
+        </w:tabs>
+        <w:ind w:right="-2"/>
+        <w:jc w:val="both"/>
+        <w:rPr>
+          <w:noProof/>
+          <w:lang w:val="en-GB"/>
+        </w:rPr>
+      </w:pPr>
       <w:r>
         <w:rPr>
           <w:rFonts w:ascii="Times New Roman" w:hAnsi="Times New Roman"/>

</xml_diff>

<commit_message>
bugs fixing file cacher - document-aware support doc completed task initiated
</commit_message>
<xml_diff>
--- a/resources/templates/support-form/Дніпро.docx
+++ b/resources/templates/support-form/Дніпро.docx
@@ -418,23 +418,85 @@
             </w:pPr>
             <w:r>
               <w:rPr>
+                <w:rFonts w:ascii="Times New Roman" w:eastAsia="Batang" w:hAnsi="Times New Roman"/>
+                <w:b/>
+                <w:noProof/>
+                <w:lang w:eastAsia="ru-RU"/>
+              </w:rPr>
+              <w:t xml:space="preserve">{{ </w:t>
+            </w:r>
+            <w:r>
+              <w:rPr>
+                <w:rFonts w:ascii="Times New Roman" w:eastAsia="Batang" w:hAnsi="Times New Roman"/>
+                <w:b/>
+                <w:noProof/>
+                <w:lang w:eastAsia="ru-RU"/>
+              </w:rPr>
+              <w:t>d</w:t>
+            </w:r>
+            <w:r>
+              <w:rPr>
+                <w:rFonts w:ascii="Times New Roman" w:eastAsia="Batang" w:hAnsi="Times New Roman"/>
+                <w:b/>
+                <w:noProof/>
+                <w:lang w:val="en-US" w:eastAsia="ru-RU"/>
+              </w:rPr>
+              <w:t>oc</w:t>
+            </w:r>
+            <w:r>
+              <w:rPr>
+                <w:rFonts w:ascii="Times New Roman" w:eastAsia="Batang" w:hAnsi="Times New Roman"/>
+                <w:b/>
+                <w:noProof/>
+                <w:lang w:eastAsia="ru-RU"/>
+              </w:rPr>
+              <w:t>.</w:t>
+            </w:r>
+            <w:r>
+              <w:rPr>
+                <w:rFonts w:ascii="Times New Roman" w:eastAsia="Batang" w:hAnsi="Times New Roman"/>
+                <w:b/>
+                <w:noProof/>
+                <w:lang w:val="en-GB" w:eastAsia="ru-RU"/>
+              </w:rPr>
+              <w:t>SUPP</w:t>
+            </w:r>
+            <w:r>
+              <w:rPr>
+                <w:rFonts w:ascii="Times New Roman" w:eastAsia="Batang" w:hAnsi="Times New Roman"/>
+                <w:b/>
+                <w:noProof/>
+                <w:lang w:eastAsia="ru-RU"/>
+              </w:rPr>
+              <w:t>_</w:t>
+            </w:r>
+            <w:r>
+              <w:rPr>
+                <w:rFonts w:ascii="Times New Roman" w:eastAsia="Batang" w:hAnsi="Times New Roman"/>
+                <w:b/>
+                <w:noProof/>
+                <w:lang w:val="en-US" w:eastAsia="ru-RU"/>
+              </w:rPr>
+              <w:t>DATE</w:t>
+            </w:r>
+            <w:r>
+              <w:rPr>
+                <w:rFonts w:ascii="Times New Roman" w:eastAsia="Batang" w:hAnsi="Times New Roman"/>
+                <w:b/>
+                <w:noProof/>
+                <w:lang w:eastAsia="ru-RU"/>
+              </w:rPr>
+              <w:t xml:space="preserve"> }}</w:t>
+            </w:r>
+            <w:r>
+              <w:rPr>
                 <w:rFonts w:ascii="Times New Roman" w:eastAsia="Batang" w:hAnsi="Times New Roman" w:cs="Times New Roman"/>
                 <w:b/>
                 <w:sz w:val="24"/>
                 <w:szCs w:val="24"/>
-                <w:lang w:val="ru-RU" w:eastAsia="ru-RU"/>
-              </w:rPr>
-              <w:t>16</w:t>
-            </w:r>
-            <w:r>
-              <w:rPr>
-                <w:rFonts w:ascii="Times New Roman" w:eastAsia="Batang" w:hAnsi="Times New Roman" w:cs="Times New Roman"/>
-                <w:b/>
-                <w:sz w:val="24"/>
-                <w:szCs w:val="24"/>
-                <w:lang w:eastAsia="ru-RU"/>
-              </w:rPr>
-              <w:t>.02.2026 р.</w:t>
+                <w:lang w:eastAsia="ru-RU"/>
+              </w:rPr>
+              <w:t xml:space="preserve"> р.</w:t>
             </w:r>
           </w:p>
           <w:p>
@@ -2004,20 +2066,13 @@
         <w:ind w:right="-2"/>
         <w:jc w:val="both"/>
         <w:rPr>
-          <w:noProof/>
-          <w:lang w:val="en-GB"/>
-        </w:rPr>
-      </w:pPr>
-      <w:r>
-        <w:rPr>
-          <w:rFonts w:ascii="Times New Roman" w:hAnsi="Times New Roman"/>
-          <w:noProof/>
-          <w:sz w:val="22"/>
-          <w:szCs w:val="22"/>
-          <w:lang w:val="en-GB"/>
-        </w:rPr>
-        <w:br/>
-      </w:r>
+          <w:rFonts w:ascii="Times New Roman" w:hAnsi="Times New Roman"/>
+          <w:noProof/>
+          <w:sz w:val="22"/>
+          <w:szCs w:val="22"/>
+          <w:lang w:val="en-GB"/>
+        </w:rPr>
+      </w:pPr>
       <w:r>
         <w:rPr>
           <w:noProof/>

</xml_diff>